<commit_message>
Updated the project requirements and uploaded the final solution to assignment 2
</commit_message>
<xml_diff>
--- a/docs/ProjectRequirements.docx
+++ b/docs/ProjectRequirements.docx
@@ -313,8 +313,18 @@
           <w:sz w:val="32"/>
           <w:szCs w:val="32"/>
         </w:rPr>
-        <w:t>Ashritha Aloori</w:t>
-      </w:r>
+        <w:t xml:space="preserve">Ashritha </w:t>
+      </w:r>
+      <w:proofErr w:type="spellStart"/>
+      <w:r>
+        <w:rPr>
+          <w:rFonts w:ascii="Times New Roman" w:hAnsi="Times New Roman" w:cs="Times New Roman"/>
+          <w:sz w:val="32"/>
+          <w:szCs w:val="32"/>
+        </w:rPr>
+        <w:t>Aloori</w:t>
+      </w:r>
+      <w:proofErr w:type="spellEnd"/>
     </w:p>
     <w:p>
       <w:pPr>
@@ -323,6 +333,14 @@
           <w:rFonts w:ascii="Times New Roman" w:hAnsi="Times New Roman" w:cs="Times New Roman"/>
           <w:sz w:val="40"/>
           <w:szCs w:val="40"/>
+        </w:rPr>
+      </w:pPr>
+    </w:p>
+    <w:p>
+      <w:pPr>
+        <w:spacing w:after="0" w:line="240" w:lineRule="auto"/>
+        <w:rPr>
+          <w:rFonts w:ascii="Times New Roman" w:hAnsi="Times New Roman" w:cs="Times New Roman"/>
         </w:rPr>
       </w:pPr>
     </w:p>
@@ -427,12 +445,65 @@
           <w:szCs w:val="28"/>
           <w:u w:val="single"/>
         </w:rPr>
-        <w:lastRenderedPageBreak/>
         <w:t>Introduction</w:t>
       </w:r>
     </w:p>
     <w:p>
       <w:pPr>
+        <w:spacing w:after="120" w:line="240" w:lineRule="auto"/>
+        <w:rPr>
+          <w:rFonts w:ascii="Times New Roman" w:hAnsi="Times New Roman" w:cs="Times New Roman"/>
+        </w:rPr>
+      </w:pPr>
+      <w:r>
+        <w:rPr>
+          <w:rFonts w:ascii="Times New Roman" w:hAnsi="Times New Roman" w:cs="Times New Roman"/>
+        </w:rPr>
+        <w:t>The requirement analysis for the Scientific Paper Analyzer Bot outlines a clear framework for building an intelligent, interactive system that can simplify the process of working with academic literature. The system is designed to automatically summarize research papers, extract key insights, and enable users to engage with documents through natural-language queries. By combining document ingestion, summarization, retrieval, and conversational Q&amp;A into one platform, the bot offers an efficient way for students, researchers, and faculty to interact with complex content.</w:t>
+      </w:r>
+    </w:p>
+    <w:p>
+      <w:pPr>
+        <w:spacing w:after="120" w:line="240" w:lineRule="auto"/>
+        <w:rPr>
+          <w:rFonts w:ascii="Times New Roman" w:hAnsi="Times New Roman" w:cs="Times New Roman"/>
+        </w:rPr>
+      </w:pPr>
+      <w:r>
+        <w:rPr>
+          <w:rFonts w:ascii="Times New Roman" w:hAnsi="Times New Roman" w:cs="Times New Roman"/>
+        </w:rPr>
+        <w:t>Functionally, the system supports ingestion of documents in</w:t>
+      </w:r>
+      <w:r>
+        <w:rPr>
+          <w:rFonts w:ascii="Times New Roman" w:hAnsi="Times New Roman" w:cs="Times New Roman"/>
+        </w:rPr>
+        <w:t xml:space="preserve"> PDF </w:t>
+      </w:r>
+      <w:r>
+        <w:rPr>
+          <w:rFonts w:ascii="Times New Roman" w:hAnsi="Times New Roman" w:cs="Times New Roman"/>
+        </w:rPr>
+        <w:t>format, generates running summaries, highlights methodologies and results, and provides question-answering grounded in the document’s content. Retrieval-Augmented Generation (RAG) mechanisms ensure context-aware responses supported by citations and conversational memory.</w:t>
+      </w:r>
+    </w:p>
+    <w:p>
+      <w:pPr>
+        <w:spacing w:after="120" w:line="240" w:lineRule="auto"/>
+        <w:rPr>
+          <w:rFonts w:ascii="Times New Roman" w:hAnsi="Times New Roman" w:cs="Times New Roman"/>
+        </w:rPr>
+      </w:pPr>
+      <w:r>
+        <w:rPr>
+          <w:rFonts w:ascii="Times New Roman" w:hAnsi="Times New Roman" w:cs="Times New Roman"/>
+        </w:rPr>
+        <w:t>On the non-functional side, the system prioritizes speed, scalability, and accuracy, ensuring quick responses, support for many simultaneous users, and answers that remain grounded in the document. Usability is also key, with an interface designed for both technical and non-technical users. Beyond this, features such as session persistence, structured formatting, and secure logging enhance reliability and user trust.</w:t>
+      </w:r>
+    </w:p>
+    <w:p>
+      <w:pPr>
         <w:spacing w:after="240" w:line="240" w:lineRule="auto"/>
         <w:rPr>
           <w:rFonts w:ascii="Times New Roman" w:hAnsi="Times New Roman" w:cs="Times New Roman"/>
@@ -442,60 +513,6 @@
         <w:rPr>
           <w:rFonts w:ascii="Times New Roman" w:hAnsi="Times New Roman" w:cs="Times New Roman"/>
         </w:rPr>
-        <w:t>The requirement analysis for the Scientific Paper Analyzer Bot outlines a clear framework for building an intelligent, interactive system that can simplify the process of working with academic literature. The system is designed to automatically summarize research papers, extract key insights, and enable users to engage with documents through natural-language queries. By combining document ingestion, summarization, retrieval, and conversational Q&amp;A into one platform, the bot offers an efficient way for students, researchers, and faculty to interact with complex content.</w:t>
-      </w:r>
-    </w:p>
-    <w:p>
-      <w:pPr>
-        <w:spacing w:after="240" w:line="240" w:lineRule="auto"/>
-        <w:rPr>
-          <w:rFonts w:ascii="Times New Roman" w:hAnsi="Times New Roman" w:cs="Times New Roman"/>
-        </w:rPr>
-      </w:pPr>
-      <w:r>
-        <w:rPr>
-          <w:rFonts w:ascii="Times New Roman" w:hAnsi="Times New Roman" w:cs="Times New Roman"/>
-        </w:rPr>
-        <w:t>Functionally, the system supports ingestion of documents in</w:t>
-      </w:r>
-      <w:r>
-        <w:rPr>
-          <w:rFonts w:ascii="Times New Roman" w:hAnsi="Times New Roman" w:cs="Times New Roman"/>
-        </w:rPr>
-        <w:t xml:space="preserve"> PDF </w:t>
-      </w:r>
-      <w:r>
-        <w:rPr>
-          <w:rFonts w:ascii="Times New Roman" w:hAnsi="Times New Roman" w:cs="Times New Roman"/>
-        </w:rPr>
-        <w:t>format, generates running summaries, highlights methodologies and results, and provides question-answering grounded in the document’s content. Retrieval-Augmented Generation (RAG) mechanisms ensure context-aware responses supported by citations and conversational memory.</w:t>
-      </w:r>
-    </w:p>
-    <w:p>
-      <w:pPr>
-        <w:spacing w:after="240" w:line="240" w:lineRule="auto"/>
-        <w:rPr>
-          <w:rFonts w:ascii="Times New Roman" w:hAnsi="Times New Roman" w:cs="Times New Roman"/>
-        </w:rPr>
-      </w:pPr>
-      <w:r>
-        <w:rPr>
-          <w:rFonts w:ascii="Times New Roman" w:hAnsi="Times New Roman" w:cs="Times New Roman"/>
-        </w:rPr>
-        <w:t>On the non-functional side, the system prioritizes speed, scalability, and accuracy, ensuring quick responses, support for many simultaneous users, and answers that remain grounded in the document. Usability is also key, with an interface designed for both technical and non-technical users. Beyond this, features such as session persistence, structured formatting, and secure logging enhance reliability and user trust.</w:t>
-      </w:r>
-    </w:p>
-    <w:p>
-      <w:pPr>
-        <w:spacing w:after="240" w:line="240" w:lineRule="auto"/>
-        <w:rPr>
-          <w:rFonts w:ascii="Times New Roman" w:hAnsi="Times New Roman" w:cs="Times New Roman"/>
-        </w:rPr>
-      </w:pPr>
-      <w:r>
-        <w:rPr>
-          <w:rFonts w:ascii="Times New Roman" w:hAnsi="Times New Roman" w:cs="Times New Roman"/>
-        </w:rPr>
         <w:t>Collectively, these requirements provide a robust foundation for a cloud-deployed conversational AI tool optimized for academic research assistance.</w:t>
       </w:r>
       <w:r>
@@ -507,7 +524,7 @@
     </w:p>
     <w:p>
       <w:pPr>
-        <w:spacing w:after="240" w:line="240" w:lineRule="auto"/>
+        <w:spacing w:after="120" w:line="240" w:lineRule="auto"/>
         <w:rPr>
           <w:rFonts w:ascii="Times New Roman" w:hAnsi="Times New Roman" w:cs="Times New Roman"/>
           <w:b/>
@@ -539,10 +556,102 @@
       <w:r>
         <w:rPr>
           <w:rFonts w:ascii="Times New Roman" w:hAnsi="Times New Roman" w:cs="Times New Roman"/>
+        </w:rPr>
+        <w:t>Requirements were gathered from user role definitions</w:t>
+      </w:r>
+      <w:r>
+        <w:rPr>
+          <w:rFonts w:ascii="Times New Roman" w:hAnsi="Times New Roman" w:cs="Times New Roman"/>
+        </w:rPr>
+        <w:t xml:space="preserve"> below</w:t>
+      </w:r>
+      <w:r>
+        <w:rPr>
+          <w:rFonts w:ascii="Times New Roman" w:hAnsi="Times New Roman" w:cs="Times New Roman"/>
+        </w:rPr>
+        <w:t xml:space="preserve"> and proposal documentation, then prioritized using the </w:t>
+      </w:r>
+      <w:proofErr w:type="spellStart"/>
+      <w:r>
+        <w:rPr>
+          <w:rFonts w:ascii="Times New Roman" w:hAnsi="Times New Roman" w:cs="Times New Roman"/>
+        </w:rPr>
+        <w:t>MoSCoW</w:t>
+      </w:r>
+      <w:proofErr w:type="spellEnd"/>
+      <w:r>
+        <w:rPr>
+          <w:rFonts w:ascii="Times New Roman" w:hAnsi="Times New Roman" w:cs="Times New Roman"/>
+        </w:rPr>
+        <w:t xml:space="preserve"> framework.</w:t>
+      </w:r>
+    </w:p>
+    <w:p>
+      <w:pPr>
+        <w:spacing w:after="0" w:line="240" w:lineRule="auto"/>
+        <w:rPr>
+          <w:rFonts w:ascii="Times New Roman" w:hAnsi="Times New Roman" w:cs="Times New Roman"/>
+        </w:rPr>
+      </w:pPr>
+      <w:r>
+        <w:rPr>
+          <w:rFonts w:ascii="Times New Roman" w:hAnsi="Times New Roman" w:cs="Times New Roman"/>
           <w:b/>
           <w:bCs/>
         </w:rPr>
         <w:t>User Roles</w:t>
+      </w:r>
+    </w:p>
+    <w:p>
+      <w:pPr>
+        <w:numPr>
+          <w:ilvl w:val="0"/>
+          <w:numId w:val="12"/>
+        </w:numPr>
+        <w:spacing w:after="0" w:line="240" w:lineRule="auto"/>
+        <w:rPr>
+          <w:rFonts w:ascii="Times New Roman" w:hAnsi="Times New Roman" w:cs="Times New Roman"/>
+        </w:rPr>
+      </w:pPr>
+      <w:r>
+        <w:rPr>
+          <w:rFonts w:ascii="Times New Roman" w:hAnsi="Times New Roman" w:cs="Times New Roman"/>
+          <w:b/>
+          <w:bCs/>
+        </w:rPr>
+        <w:t>Students / Researchers</w:t>
+      </w:r>
+      <w:r>
+        <w:rPr>
+          <w:rFonts w:ascii="Times New Roman" w:hAnsi="Times New Roman" w:cs="Times New Roman"/>
+        </w:rPr>
+        <w:t xml:space="preserve"> – upload papers, request summaries, ask Q&amp;A.</w:t>
+      </w:r>
+    </w:p>
+    <w:p>
+      <w:pPr>
+        <w:numPr>
+          <w:ilvl w:val="0"/>
+          <w:numId w:val="12"/>
+        </w:numPr>
+        <w:spacing w:after="0" w:line="240" w:lineRule="auto"/>
+        <w:rPr>
+          <w:rFonts w:ascii="Times New Roman" w:hAnsi="Times New Roman" w:cs="Times New Roman"/>
+        </w:rPr>
+      </w:pPr>
+      <w:r>
+        <w:rPr>
+          <w:rFonts w:ascii="Times New Roman" w:hAnsi="Times New Roman" w:cs="Times New Roman"/>
+          <w:b/>
+          <w:bCs/>
+        </w:rPr>
+        <w:t>Faculty / Reviewers</w:t>
+      </w:r>
+      <w:r>
+        <w:rPr>
+          <w:rFonts w:ascii="Times New Roman" w:hAnsi="Times New Roman" w:cs="Times New Roman"/>
+        </w:rPr>
+        <w:t xml:space="preserve"> – validate document insights, use for teaching or peer-review support.</w:t>
       </w:r>
     </w:p>
     <w:p>
@@ -562,81 +671,432 @@
           <w:b/>
           <w:bCs/>
         </w:rPr>
-        <w:t>Students / Researchers</w:t>
-      </w:r>
-      <w:r>
-        <w:rPr>
-          <w:rFonts w:ascii="Times New Roman" w:hAnsi="Times New Roman" w:cs="Times New Roman"/>
-        </w:rPr>
-        <w:t xml:space="preserve"> – upload papers, request summaries, ask Q&amp;A.</w:t>
+        <w:t>Developers / System Maintainers</w:t>
+      </w:r>
+      <w:r>
+        <w:rPr>
+          <w:rFonts w:ascii="Times New Roman" w:hAnsi="Times New Roman" w:cs="Times New Roman"/>
+        </w:rPr>
+        <w:t xml:space="preserve"> – ensure deployment, updates, and reliability.</w:t>
+      </w:r>
+    </w:p>
+    <w:p>
+      <w:pPr>
+        <w:spacing w:after="120" w:line="240" w:lineRule="auto"/>
+        <w:rPr>
+          <w:rFonts w:ascii="Times New Roman" w:hAnsi="Times New Roman" w:cs="Times New Roman"/>
+        </w:rPr>
+      </w:pPr>
+      <w:r>
+        <w:rPr>
+          <w:rFonts w:ascii="Times New Roman" w:hAnsi="Times New Roman" w:cs="Times New Roman"/>
+          <w:b/>
+          <w:bCs/>
+        </w:rPr>
+        <w:t>Requirements by Role</w:t>
       </w:r>
     </w:p>
     <w:p>
       <w:pPr>
         <w:numPr>
           <w:ilvl w:val="0"/>
-          <w:numId w:val="12"/>
+          <w:numId w:val="13"/>
+        </w:numPr>
+        <w:spacing w:after="0" w:line="240" w:lineRule="auto"/>
+        <w:rPr>
+          <w:rFonts w:ascii="Times New Roman" w:hAnsi="Times New Roman" w:cs="Times New Roman"/>
+        </w:rPr>
+      </w:pPr>
+      <w:r>
+        <w:rPr>
+          <w:rFonts w:ascii="Times New Roman" w:hAnsi="Times New Roman" w:cs="Times New Roman"/>
+          <w:b/>
+          <w:bCs/>
+        </w:rPr>
+        <w:t>Students / Researchers</w:t>
+      </w:r>
+    </w:p>
+    <w:p>
+      <w:pPr>
+        <w:pStyle w:val="ListParagraph"/>
+        <w:numPr>
+          <w:ilvl w:val="0"/>
+          <w:numId w:val="17"/>
         </w:numPr>
         <w:spacing w:after="120" w:line="240" w:lineRule="auto"/>
         <w:rPr>
-          <w:rFonts w:ascii="Times New Roman" w:hAnsi="Times New Roman" w:cs="Times New Roman"/>
-        </w:rPr>
-      </w:pPr>
-      <w:r>
-        <w:rPr>
-          <w:rFonts w:ascii="Times New Roman" w:hAnsi="Times New Roman" w:cs="Times New Roman"/>
+          <w:rFonts w:ascii="Times New Roman" w:eastAsia="Times New Roman" w:hAnsi="Times New Roman" w:cs="Times New Roman"/>
+          <w:kern w:val="0"/>
+          <w14:ligatures w14:val="none"/>
+        </w:rPr>
+      </w:pPr>
+      <w:r>
+        <w:rPr>
+          <w:rFonts w:ascii="Times New Roman" w:eastAsia="Times New Roman" w:hAnsi="Times New Roman" w:cs="Times New Roman"/>
           <w:b/>
           <w:bCs/>
-        </w:rPr>
-        <w:t>Faculty / Reviewers</w:t>
-      </w:r>
-      <w:r>
-        <w:rPr>
-          <w:rFonts w:ascii="Times New Roman" w:hAnsi="Times New Roman" w:cs="Times New Roman"/>
-        </w:rPr>
-        <w:t xml:space="preserve"> – validate document insights, use for teaching or peer-review support.</w:t>
-      </w:r>
-    </w:p>
-    <w:p>
-      <w:pPr>
+          <w:kern w:val="0"/>
+          <w14:ligatures w14:val="none"/>
+        </w:rPr>
+        <w:t>UR-1.1 (Must):</w:t>
+      </w:r>
+      <w:r>
+        <w:rPr>
+          <w:rFonts w:ascii="Times New Roman" w:eastAsia="Times New Roman" w:hAnsi="Times New Roman" w:cs="Times New Roman"/>
+          <w:kern w:val="0"/>
+          <w14:ligatures w14:val="none"/>
+        </w:rPr>
+        <w:t xml:space="preserve"> Allow users to upload academic papers in PDF format via a simple web interface</w:t>
+      </w:r>
+      <w:r>
+        <w:rPr>
+          <w:rFonts w:ascii="Times New Roman" w:eastAsia="Times New Roman" w:hAnsi="Times New Roman" w:cs="Times New Roman"/>
+          <w:kern w:val="0"/>
+          <w14:ligatures w14:val="none"/>
+        </w:rPr>
+        <w:t>.</w:t>
+      </w:r>
+    </w:p>
+    <w:p>
+      <w:pPr>
+        <w:pStyle w:val="ListParagraph"/>
         <w:numPr>
           <w:ilvl w:val="0"/>
-          <w:numId w:val="12"/>
+          <w:numId w:val="17"/>
         </w:numPr>
-        <w:spacing w:after="240" w:line="240" w:lineRule="auto"/>
-        <w:rPr>
-          <w:rFonts w:ascii="Times New Roman" w:hAnsi="Times New Roman" w:cs="Times New Roman"/>
-        </w:rPr>
-      </w:pPr>
-      <w:r>
-        <w:rPr>
-          <w:rFonts w:ascii="Times New Roman" w:hAnsi="Times New Roman" w:cs="Times New Roman"/>
+        <w:spacing w:after="120" w:line="240" w:lineRule="auto"/>
+        <w:rPr>
+          <w:rFonts w:ascii="Times New Roman" w:eastAsia="Times New Roman" w:hAnsi="Times New Roman" w:cs="Times New Roman"/>
+          <w:kern w:val="0"/>
+          <w14:ligatures w14:val="none"/>
+        </w:rPr>
+      </w:pPr>
+      <w:r>
+        <w:rPr>
+          <w:rFonts w:ascii="Times New Roman" w:eastAsia="Times New Roman" w:hAnsi="Times New Roman" w:cs="Times New Roman"/>
           <w:b/>
           <w:bCs/>
-        </w:rPr>
-        <w:t>Developers / System Maintainers</w:t>
-      </w:r>
-      <w:r>
-        <w:rPr>
-          <w:rFonts w:ascii="Times New Roman" w:hAnsi="Times New Roman" w:cs="Times New Roman"/>
-        </w:rPr>
-        <w:t xml:space="preserve"> – ensure deployment, updates, and reliability.</w:t>
-      </w:r>
-    </w:p>
-    <w:p>
-      <w:pPr>
+          <w:kern w:val="0"/>
+          <w14:ligatures w14:val="none"/>
+        </w:rPr>
+        <w:t>UR-1.2 (Must):</w:t>
+      </w:r>
+      <w:r>
+        <w:rPr>
+          <w:rFonts w:ascii="Times New Roman" w:eastAsia="Times New Roman" w:hAnsi="Times New Roman" w:cs="Times New Roman"/>
+          <w:kern w:val="0"/>
+          <w14:ligatures w14:val="none"/>
+        </w:rPr>
+        <w:t xml:space="preserve"> Automatically generate concise summaries and highlight 3–5 key findings or results.</w:t>
+      </w:r>
+    </w:p>
+    <w:p>
+      <w:pPr>
+        <w:pStyle w:val="ListParagraph"/>
+        <w:numPr>
+          <w:ilvl w:val="0"/>
+          <w:numId w:val="17"/>
+        </w:numPr>
         <w:spacing w:after="120" w:line="240" w:lineRule="auto"/>
         <w:rPr>
-          <w:rFonts w:ascii="Times New Roman" w:hAnsi="Times New Roman" w:cs="Times New Roman"/>
-        </w:rPr>
-      </w:pPr>
-      <w:r>
-        <w:rPr>
-          <w:rFonts w:ascii="Times New Roman" w:hAnsi="Times New Roman" w:cs="Times New Roman"/>
+          <w:rFonts w:ascii="Times New Roman" w:eastAsia="Times New Roman" w:hAnsi="Times New Roman" w:cs="Times New Roman"/>
+          <w:kern w:val="0"/>
+          <w14:ligatures w14:val="none"/>
+        </w:rPr>
+      </w:pPr>
+      <w:r>
+        <w:rPr>
+          <w:rFonts w:ascii="Times New Roman" w:eastAsia="Times New Roman" w:hAnsi="Times New Roman" w:cs="Times New Roman"/>
           <w:b/>
           <w:bCs/>
-        </w:rPr>
-        <w:t>Requirements by Role</w:t>
+          <w:kern w:val="0"/>
+          <w14:ligatures w14:val="none"/>
+        </w:rPr>
+        <w:t>UR-1.3 (Must):</w:t>
+      </w:r>
+      <w:r>
+        <w:rPr>
+          <w:rFonts w:ascii="Times New Roman" w:eastAsia="Times New Roman" w:hAnsi="Times New Roman" w:cs="Times New Roman"/>
+          <w:kern w:val="0"/>
+          <w14:ligatures w14:val="none"/>
+        </w:rPr>
+        <w:t xml:space="preserve"> Support natural-language questions with accurate, citation-backed answers from the document.</w:t>
+      </w:r>
+    </w:p>
+    <w:p>
+      <w:pPr>
+        <w:pStyle w:val="ListParagraph"/>
+        <w:numPr>
+          <w:ilvl w:val="0"/>
+          <w:numId w:val="17"/>
+        </w:numPr>
+        <w:spacing w:after="120" w:line="240" w:lineRule="auto"/>
+        <w:rPr>
+          <w:rFonts w:ascii="Times New Roman" w:eastAsia="Times New Roman" w:hAnsi="Times New Roman" w:cs="Times New Roman"/>
+          <w:kern w:val="0"/>
+          <w14:ligatures w14:val="none"/>
+        </w:rPr>
+      </w:pPr>
+      <w:r>
+        <w:rPr>
+          <w:rFonts w:ascii="Times New Roman" w:eastAsia="Times New Roman" w:hAnsi="Times New Roman" w:cs="Times New Roman"/>
+          <w:b/>
+          <w:bCs/>
+          <w:kern w:val="0"/>
+          <w14:ligatures w14:val="none"/>
+        </w:rPr>
+        <w:t>UR-1.4 (Should):</w:t>
+      </w:r>
+      <w:r>
+        <w:rPr>
+          <w:rFonts w:ascii="Times New Roman" w:eastAsia="Times New Roman" w:hAnsi="Times New Roman" w:cs="Times New Roman"/>
+          <w:kern w:val="0"/>
+          <w14:ligatures w14:val="none"/>
+        </w:rPr>
+        <w:t xml:space="preserve"> Maintain conversational memory for context-aware Q&amp;A across sessions</w:t>
+      </w:r>
+      <w:r>
+        <w:rPr>
+          <w:rFonts w:ascii="Times New Roman" w:eastAsia="Times New Roman" w:hAnsi="Times New Roman" w:cs="Times New Roman"/>
+          <w:kern w:val="0"/>
+          <w14:ligatures w14:val="none"/>
+        </w:rPr>
+        <w:t>.</w:t>
+      </w:r>
+    </w:p>
+    <w:p>
+      <w:pPr>
+        <w:pStyle w:val="ListParagraph"/>
+        <w:numPr>
+          <w:ilvl w:val="0"/>
+          <w:numId w:val="17"/>
+        </w:numPr>
+        <w:spacing w:after="120" w:line="240" w:lineRule="auto"/>
+        <w:rPr>
+          <w:rFonts w:ascii="Times New Roman" w:eastAsia="Times New Roman" w:hAnsi="Times New Roman" w:cs="Times New Roman"/>
+          <w:kern w:val="0"/>
+          <w14:ligatures w14:val="none"/>
+        </w:rPr>
+      </w:pPr>
+      <w:r>
+        <w:rPr>
+          <w:rFonts w:ascii="Times New Roman" w:eastAsia="Times New Roman" w:hAnsi="Times New Roman" w:cs="Times New Roman"/>
+          <w:b/>
+          <w:bCs/>
+          <w:kern w:val="0"/>
+          <w14:ligatures w14:val="none"/>
+        </w:rPr>
+        <w:t>UR-1.5 (Could):</w:t>
+      </w:r>
+      <w:r>
+        <w:rPr>
+          <w:rFonts w:ascii="Times New Roman" w:eastAsia="Times New Roman" w:hAnsi="Times New Roman" w:cs="Times New Roman"/>
+          <w:kern w:val="0"/>
+          <w14:ligatures w14:val="none"/>
+        </w:rPr>
+        <w:t xml:space="preserve"> Provide open research questions or future work suggestions from the paper.</w:t>
+      </w:r>
+    </w:p>
+    <w:p>
+      <w:pPr>
+        <w:pStyle w:val="ListParagraph"/>
+        <w:numPr>
+          <w:ilvl w:val="0"/>
+          <w:numId w:val="17"/>
+        </w:numPr>
+        <w:spacing w:after="120" w:line="240" w:lineRule="auto"/>
+        <w:rPr>
+          <w:rFonts w:ascii="Times New Roman" w:eastAsia="Times New Roman" w:hAnsi="Times New Roman" w:cs="Times New Roman"/>
+          <w:kern w:val="0"/>
+          <w14:ligatures w14:val="none"/>
+        </w:rPr>
+      </w:pPr>
+      <w:r>
+        <w:rPr>
+          <w:rFonts w:ascii="Times New Roman" w:eastAsia="Times New Roman" w:hAnsi="Times New Roman" w:cs="Times New Roman"/>
+          <w:b/>
+          <w:bCs/>
+          <w:kern w:val="0"/>
+          <w14:ligatures w14:val="none"/>
+        </w:rPr>
+        <w:t>UR-1.6 (Won’t):</w:t>
+      </w:r>
+      <w:r>
+        <w:rPr>
+          <w:rFonts w:ascii="Times New Roman" w:eastAsia="Times New Roman" w:hAnsi="Times New Roman" w:cs="Times New Roman"/>
+          <w:kern w:val="0"/>
+          <w14:ligatures w14:val="none"/>
+        </w:rPr>
+        <w:t xml:space="preserve"> Support non-PDF formats and multi-user collaboration</w:t>
+      </w:r>
+      <w:r>
+        <w:rPr>
+          <w:rFonts w:ascii="Times New Roman" w:eastAsia="Times New Roman" w:hAnsi="Times New Roman" w:cs="Times New Roman"/>
+          <w:kern w:val="0"/>
+          <w14:ligatures w14:val="none"/>
+        </w:rPr>
+        <w:t xml:space="preserve">, </w:t>
+      </w:r>
+      <w:r>
+        <w:rPr>
+          <w:rFonts w:ascii="Times New Roman" w:eastAsia="Times New Roman" w:hAnsi="Times New Roman" w:cs="Times New Roman"/>
+          <w:kern w:val="0"/>
+          <w14:ligatures w14:val="none"/>
+        </w:rPr>
+        <w:t>deferred for future versions.</w:t>
+      </w:r>
+    </w:p>
+    <w:p>
+      <w:pPr>
+        <w:numPr>
+          <w:ilvl w:val="0"/>
+          <w:numId w:val="13"/>
+        </w:numPr>
+        <w:spacing w:after="0" w:line="240" w:lineRule="auto"/>
+        <w:rPr>
+          <w:rFonts w:ascii="Times New Roman" w:hAnsi="Times New Roman" w:cs="Times New Roman"/>
+        </w:rPr>
+      </w:pPr>
+      <w:r>
+        <w:rPr>
+          <w:rFonts w:ascii="Times New Roman" w:hAnsi="Times New Roman" w:cs="Times New Roman"/>
+          <w:b/>
+          <w:bCs/>
+        </w:rPr>
+        <w:t>Faculty / Reviewers</w:t>
+      </w:r>
+    </w:p>
+    <w:p>
+      <w:pPr>
+        <w:pStyle w:val="ListParagraph"/>
+        <w:numPr>
+          <w:ilvl w:val="0"/>
+          <w:numId w:val="17"/>
+        </w:numPr>
+        <w:spacing w:after="120" w:line="240" w:lineRule="auto"/>
+        <w:rPr>
+          <w:rFonts w:ascii="Times New Roman" w:eastAsia="Times New Roman" w:hAnsi="Times New Roman" w:cs="Times New Roman"/>
+          <w:b/>
+          <w:bCs/>
+          <w:kern w:val="0"/>
+          <w14:ligatures w14:val="none"/>
+        </w:rPr>
+      </w:pPr>
+      <w:r>
+        <w:rPr>
+          <w:rFonts w:ascii="Times New Roman" w:eastAsia="Times New Roman" w:hAnsi="Times New Roman" w:cs="Times New Roman"/>
+          <w:b/>
+          <w:bCs/>
+          <w:kern w:val="0"/>
+          <w14:ligatures w14:val="none"/>
+        </w:rPr>
+        <w:t>UR-2.1 (Must):</w:t>
+      </w:r>
+      <w:r>
+        <w:rPr>
+          <w:rFonts w:ascii="Times New Roman" w:eastAsia="Times New Roman" w:hAnsi="Times New Roman" w:cs="Times New Roman"/>
+          <w:b/>
+          <w:bCs/>
+          <w:kern w:val="0"/>
+          <w14:ligatures w14:val="none"/>
+        </w:rPr>
+        <w:t xml:space="preserve"> </w:t>
+      </w:r>
+      <w:r>
+        <w:rPr>
+          <w:rFonts w:ascii="Times New Roman" w:eastAsia="Times New Roman" w:hAnsi="Times New Roman" w:cs="Times New Roman"/>
+          <w:kern w:val="0"/>
+          <w14:ligatures w14:val="none"/>
+        </w:rPr>
+        <w:t>Validate summaries and answers for correctness and relevance.</w:t>
+      </w:r>
+    </w:p>
+    <w:p>
+      <w:pPr>
+        <w:pStyle w:val="ListParagraph"/>
+        <w:numPr>
+          <w:ilvl w:val="0"/>
+          <w:numId w:val="17"/>
+        </w:numPr>
+        <w:spacing w:after="120" w:line="240" w:lineRule="auto"/>
+        <w:rPr>
+          <w:rFonts w:ascii="Times New Roman" w:eastAsia="Times New Roman" w:hAnsi="Times New Roman" w:cs="Times New Roman"/>
+          <w:b/>
+          <w:bCs/>
+          <w:kern w:val="0"/>
+          <w14:ligatures w14:val="none"/>
+        </w:rPr>
+      </w:pPr>
+      <w:r>
+        <w:rPr>
+          <w:rFonts w:ascii="Times New Roman" w:eastAsia="Times New Roman" w:hAnsi="Times New Roman" w:cs="Times New Roman"/>
+          <w:b/>
+          <w:bCs/>
+          <w:kern w:val="0"/>
+          <w14:ligatures w14:val="none"/>
+        </w:rPr>
+        <w:t>UR-2.2 (Should):</w:t>
+      </w:r>
+      <w:r>
+        <w:rPr>
+          <w:rFonts w:ascii="Times New Roman" w:eastAsia="Times New Roman" w:hAnsi="Times New Roman" w:cs="Times New Roman"/>
+          <w:b/>
+          <w:bCs/>
+          <w:kern w:val="0"/>
+          <w14:ligatures w14:val="none"/>
+        </w:rPr>
+        <w:t xml:space="preserve"> </w:t>
+      </w:r>
+      <w:r>
+        <w:rPr>
+          <w:rFonts w:ascii="Times New Roman" w:eastAsia="Times New Roman" w:hAnsi="Times New Roman" w:cs="Times New Roman"/>
+          <w:kern w:val="0"/>
+          <w14:ligatures w14:val="none"/>
+        </w:rPr>
+        <w:t>Use the tool to quickly identify key methodologies, results, and insights from the paper.</w:t>
+      </w:r>
+    </w:p>
+    <w:p>
+      <w:pPr>
+        <w:pStyle w:val="ListParagraph"/>
+        <w:numPr>
+          <w:ilvl w:val="0"/>
+          <w:numId w:val="17"/>
+        </w:numPr>
+        <w:spacing w:after="120" w:line="240" w:lineRule="auto"/>
+        <w:rPr>
+          <w:rFonts w:ascii="Times New Roman" w:eastAsia="Times New Roman" w:hAnsi="Times New Roman" w:cs="Times New Roman"/>
+          <w:kern w:val="0"/>
+          <w14:ligatures w14:val="none"/>
+        </w:rPr>
+      </w:pPr>
+      <w:r>
+        <w:rPr>
+          <w:rFonts w:ascii="Times New Roman" w:eastAsia="Times New Roman" w:hAnsi="Times New Roman" w:cs="Times New Roman"/>
+          <w:b/>
+          <w:bCs/>
+          <w:kern w:val="0"/>
+          <w14:ligatures w14:val="none"/>
+        </w:rPr>
+        <w:t>UR-2.3 (Could):</w:t>
+      </w:r>
+      <w:r>
+        <w:rPr>
+          <w:rFonts w:ascii="Times New Roman" w:eastAsia="Times New Roman" w:hAnsi="Times New Roman" w:cs="Times New Roman"/>
+          <w:b/>
+          <w:bCs/>
+          <w:kern w:val="0"/>
+          <w14:ligatures w14:val="none"/>
+        </w:rPr>
+        <w:t xml:space="preserve"> </w:t>
+      </w:r>
+      <w:r>
+        <w:rPr>
+          <w:rFonts w:ascii="Times New Roman" w:eastAsia="Times New Roman" w:hAnsi="Times New Roman" w:cs="Times New Roman"/>
+          <w:kern w:val="0"/>
+          <w14:ligatures w14:val="none"/>
+        </w:rPr>
+        <w:t>Save interactions and analyses for later reference or review.</w:t>
       </w:r>
     </w:p>
     <w:p>
@@ -656,239 +1116,143 @@
           <w:b/>
           <w:bCs/>
         </w:rPr>
-        <w:t>Students / Researchers</w:t>
-      </w:r>
-    </w:p>
-    <w:p>
-      <w:pPr>
-        <w:numPr>
-          <w:ilvl w:val="1"/>
-          <w:numId w:val="13"/>
-        </w:numPr>
-        <w:spacing w:after="0" w:line="240" w:lineRule="auto"/>
-        <w:rPr>
-          <w:rFonts w:ascii="Times New Roman" w:hAnsi="Times New Roman" w:cs="Times New Roman"/>
-        </w:rPr>
-      </w:pPr>
-      <w:r>
-        <w:rPr>
-          <w:rFonts w:ascii="Times New Roman" w:hAnsi="Times New Roman" w:cs="Times New Roman"/>
-        </w:rPr>
-        <w:t xml:space="preserve">Upload academic documents in </w:t>
-      </w:r>
-      <w:r>
-        <w:rPr>
-          <w:rFonts w:ascii="Times New Roman" w:hAnsi="Times New Roman" w:cs="Times New Roman"/>
-        </w:rPr>
-        <w:t>PDF</w:t>
-      </w:r>
-      <w:r>
-        <w:rPr>
-          <w:rFonts w:ascii="Times New Roman" w:hAnsi="Times New Roman" w:cs="Times New Roman"/>
-        </w:rPr>
-        <w:t xml:space="preserve"> format.</w:t>
-      </w:r>
-    </w:p>
-    <w:p>
-      <w:pPr>
-        <w:numPr>
-          <w:ilvl w:val="1"/>
-          <w:numId w:val="13"/>
-        </w:numPr>
-        <w:spacing w:after="0" w:line="240" w:lineRule="auto"/>
-        <w:rPr>
-          <w:rFonts w:ascii="Times New Roman" w:hAnsi="Times New Roman" w:cs="Times New Roman"/>
-        </w:rPr>
-      </w:pPr>
-      <w:r>
-        <w:rPr>
-          <w:rFonts w:ascii="Times New Roman" w:hAnsi="Times New Roman" w:cs="Times New Roman"/>
-        </w:rPr>
-        <w:t>Generate concise running summaries of uploaded content.</w:t>
-      </w:r>
-    </w:p>
-    <w:p>
-      <w:pPr>
-        <w:numPr>
-          <w:ilvl w:val="1"/>
-          <w:numId w:val="13"/>
-        </w:numPr>
-        <w:spacing w:after="0" w:line="240" w:lineRule="auto"/>
-        <w:rPr>
-          <w:rFonts w:ascii="Times New Roman" w:hAnsi="Times New Roman" w:cs="Times New Roman"/>
-        </w:rPr>
-      </w:pPr>
-      <w:r>
-        <w:rPr>
-          <w:rFonts w:ascii="Times New Roman" w:hAnsi="Times New Roman" w:cs="Times New Roman"/>
-        </w:rPr>
-        <w:t>Ask natural language questions and receive context-grounded answers.</w:t>
-      </w:r>
-    </w:p>
-    <w:p>
-      <w:pPr>
-        <w:numPr>
-          <w:ilvl w:val="1"/>
-          <w:numId w:val="13"/>
-        </w:numPr>
-        <w:spacing w:after="240" w:line="240" w:lineRule="auto"/>
-        <w:rPr>
-          <w:rFonts w:ascii="Times New Roman" w:hAnsi="Times New Roman" w:cs="Times New Roman"/>
-        </w:rPr>
-      </w:pPr>
-      <w:r>
-        <w:rPr>
-          <w:rFonts w:ascii="Times New Roman" w:hAnsi="Times New Roman" w:cs="Times New Roman"/>
-        </w:rPr>
-        <w:t>Retrieve key sections or highlights from documents.</w:t>
-      </w:r>
-    </w:p>
-    <w:p>
-      <w:pPr>
+        <w:lastRenderedPageBreak/>
+        <w:t>Developers / Maintainers</w:t>
+      </w:r>
+    </w:p>
+    <w:p>
+      <w:pPr>
+        <w:pStyle w:val="ListParagraph"/>
         <w:numPr>
           <w:ilvl w:val="0"/>
-          <w:numId w:val="13"/>
+          <w:numId w:val="17"/>
         </w:numPr>
         <w:spacing w:after="120" w:line="240" w:lineRule="auto"/>
         <w:rPr>
-          <w:rFonts w:ascii="Times New Roman" w:hAnsi="Times New Roman" w:cs="Times New Roman"/>
-        </w:rPr>
-      </w:pPr>
-      <w:r>
-        <w:rPr>
-          <w:rFonts w:ascii="Times New Roman" w:hAnsi="Times New Roman" w:cs="Times New Roman"/>
+          <w:rFonts w:ascii="Times New Roman" w:eastAsia="Times New Roman" w:hAnsi="Times New Roman" w:cs="Times New Roman"/>
           <w:b/>
           <w:bCs/>
-        </w:rPr>
-        <w:t>Faculty / Reviewers</w:t>
-      </w:r>
-    </w:p>
-    <w:p>
-      <w:pPr>
-        <w:numPr>
-          <w:ilvl w:val="1"/>
-          <w:numId w:val="13"/>
-        </w:numPr>
-        <w:spacing w:after="0" w:line="240" w:lineRule="auto"/>
-        <w:rPr>
-          <w:rFonts w:ascii="Times New Roman" w:hAnsi="Times New Roman" w:cs="Times New Roman"/>
-        </w:rPr>
-      </w:pPr>
-      <w:r>
-        <w:rPr>
-          <w:rFonts w:ascii="Times New Roman" w:hAnsi="Times New Roman" w:cs="Times New Roman"/>
-        </w:rPr>
-        <w:t>Validate summaries and answers for correctness.</w:t>
-      </w:r>
-    </w:p>
-    <w:p>
-      <w:pPr>
-        <w:numPr>
-          <w:ilvl w:val="1"/>
-          <w:numId w:val="13"/>
-        </w:numPr>
-        <w:spacing w:after="0" w:line="240" w:lineRule="auto"/>
-        <w:rPr>
-          <w:rFonts w:ascii="Times New Roman" w:hAnsi="Times New Roman" w:cs="Times New Roman"/>
-        </w:rPr>
-      </w:pPr>
-      <w:r>
-        <w:rPr>
-          <w:rFonts w:ascii="Times New Roman" w:hAnsi="Times New Roman" w:cs="Times New Roman"/>
-        </w:rPr>
-        <w:t>Use the tool to quickly identify methodologies, results, or key insights.</w:t>
-      </w:r>
-    </w:p>
-    <w:p>
-      <w:pPr>
-        <w:numPr>
-          <w:ilvl w:val="1"/>
-          <w:numId w:val="13"/>
-        </w:numPr>
-        <w:spacing w:after="240" w:line="240" w:lineRule="auto"/>
-        <w:rPr>
-          <w:rFonts w:ascii="Times New Roman" w:hAnsi="Times New Roman" w:cs="Times New Roman"/>
-        </w:rPr>
-      </w:pPr>
-      <w:r>
-        <w:rPr>
-          <w:rFonts w:ascii="Times New Roman" w:hAnsi="Times New Roman" w:cs="Times New Roman"/>
-        </w:rPr>
-        <w:t>Save interactions for later reference.</w:t>
-      </w:r>
-    </w:p>
-    <w:p>
-      <w:pPr>
+          <w:kern w:val="0"/>
+          <w14:ligatures w14:val="none"/>
+        </w:rPr>
+      </w:pPr>
+      <w:r>
+        <w:rPr>
+          <w:rFonts w:ascii="Times New Roman" w:eastAsia="Times New Roman" w:hAnsi="Times New Roman" w:cs="Times New Roman"/>
+          <w:b/>
+          <w:bCs/>
+          <w:kern w:val="0"/>
+          <w14:ligatures w14:val="none"/>
+        </w:rPr>
+        <w:t>UR-3.1 (Must):</w:t>
+      </w:r>
+      <w:r>
+        <w:rPr>
+          <w:rFonts w:ascii="Times New Roman" w:eastAsia="Times New Roman" w:hAnsi="Times New Roman" w:cs="Times New Roman"/>
+          <w:b/>
+          <w:bCs/>
+          <w:kern w:val="0"/>
+          <w14:ligatures w14:val="none"/>
+        </w:rPr>
+        <w:t xml:space="preserve"> </w:t>
+      </w:r>
+      <w:r>
+        <w:rPr>
+          <w:rFonts w:ascii="Times New Roman" w:eastAsia="Times New Roman" w:hAnsi="Times New Roman" w:cs="Times New Roman"/>
+          <w:kern w:val="0"/>
+          <w14:ligatures w14:val="none"/>
+        </w:rPr>
+        <w:t>Manage user sessions and logs while maintaining scalability for multiple concurrent users.</w:t>
+      </w:r>
+    </w:p>
+    <w:p>
+      <w:pPr>
+        <w:pStyle w:val="ListParagraph"/>
         <w:numPr>
           <w:ilvl w:val="0"/>
-          <w:numId w:val="13"/>
+          <w:numId w:val="17"/>
         </w:numPr>
         <w:spacing w:after="120" w:line="240" w:lineRule="auto"/>
         <w:rPr>
-          <w:rFonts w:ascii="Times New Roman" w:hAnsi="Times New Roman" w:cs="Times New Roman"/>
-        </w:rPr>
-      </w:pPr>
-      <w:r>
-        <w:rPr>
-          <w:rFonts w:ascii="Times New Roman" w:hAnsi="Times New Roman" w:cs="Times New Roman"/>
+          <w:rFonts w:ascii="Times New Roman" w:eastAsia="Times New Roman" w:hAnsi="Times New Roman" w:cs="Times New Roman"/>
           <w:b/>
           <w:bCs/>
-        </w:rPr>
-        <w:t>Developers / Maintainers</w:t>
-      </w:r>
-    </w:p>
-    <w:p>
-      <w:pPr>
+          <w:kern w:val="0"/>
+          <w14:ligatures w14:val="none"/>
+        </w:rPr>
+      </w:pPr>
+      <w:r>
+        <w:rPr>
+          <w:rFonts w:ascii="Times New Roman" w:eastAsia="Times New Roman" w:hAnsi="Times New Roman" w:cs="Times New Roman"/>
+          <w:b/>
+          <w:bCs/>
+          <w:kern w:val="0"/>
+          <w14:ligatures w14:val="none"/>
+        </w:rPr>
+        <w:t>UR-3.2 (Should):</w:t>
+      </w:r>
+      <w:r>
+        <w:rPr>
+          <w:rFonts w:ascii="Times New Roman" w:eastAsia="Times New Roman" w:hAnsi="Times New Roman" w:cs="Times New Roman"/>
+          <w:b/>
+          <w:bCs/>
+          <w:kern w:val="0"/>
+          <w14:ligatures w14:val="none"/>
+        </w:rPr>
+        <w:t xml:space="preserve"> </w:t>
+      </w:r>
+      <w:r>
+        <w:rPr>
+          <w:rFonts w:ascii="Times New Roman" w:eastAsia="Times New Roman" w:hAnsi="Times New Roman" w:cs="Times New Roman"/>
+          <w:kern w:val="0"/>
+          <w14:ligatures w14:val="none"/>
+        </w:rPr>
+        <w:t>Update models, vector stores, and interfaces without downtime.</w:t>
+      </w:r>
+    </w:p>
+    <w:p>
+      <w:pPr>
+        <w:pStyle w:val="ListParagraph"/>
         <w:numPr>
-          <w:ilvl w:val="1"/>
-          <w:numId w:val="13"/>
+          <w:ilvl w:val="0"/>
+          <w:numId w:val="17"/>
         </w:numPr>
-        <w:spacing w:after="0" w:line="240" w:lineRule="auto"/>
-        <w:rPr>
-          <w:rFonts w:ascii="Times New Roman" w:hAnsi="Times New Roman" w:cs="Times New Roman"/>
-        </w:rPr>
-      </w:pPr>
-      <w:r>
-        <w:rPr>
-          <w:rFonts w:ascii="Times New Roman" w:hAnsi="Times New Roman" w:cs="Times New Roman"/>
-        </w:rPr>
-        <w:t>Manage user sessions and system logging.</w:t>
-      </w:r>
-    </w:p>
-    <w:p>
-      <w:pPr>
-        <w:numPr>
-          <w:ilvl w:val="1"/>
-          <w:numId w:val="13"/>
-        </w:numPr>
-        <w:spacing w:after="0" w:line="240" w:lineRule="auto"/>
-        <w:rPr>
-          <w:rFonts w:ascii="Times New Roman" w:hAnsi="Times New Roman" w:cs="Times New Roman"/>
-        </w:rPr>
-      </w:pPr>
-      <w:r>
-        <w:rPr>
-          <w:rFonts w:ascii="Times New Roman" w:hAnsi="Times New Roman" w:cs="Times New Roman"/>
-        </w:rPr>
-        <w:t>Maintain scalability for multiple concurrent users.</w:t>
-      </w:r>
-    </w:p>
-    <w:p>
-      <w:pPr>
-        <w:numPr>
-          <w:ilvl w:val="1"/>
-          <w:numId w:val="13"/>
-        </w:numPr>
-        <w:spacing w:after="0" w:line="240" w:lineRule="auto"/>
-        <w:rPr>
-          <w:rFonts w:ascii="Times New Roman" w:hAnsi="Times New Roman" w:cs="Times New Roman"/>
-        </w:rPr>
-      </w:pPr>
-      <w:r>
-        <w:rPr>
-          <w:rFonts w:ascii="Times New Roman" w:hAnsi="Times New Roman" w:cs="Times New Roman"/>
-        </w:rPr>
-        <w:t>Update vector stores, models, and interfaces as needed.</w:t>
+        <w:spacing w:after="120" w:line="240" w:lineRule="auto"/>
+        <w:rPr>
+          <w:rFonts w:ascii="Times New Roman" w:eastAsia="Times New Roman" w:hAnsi="Times New Roman" w:cs="Times New Roman"/>
+          <w:b/>
+          <w:bCs/>
+          <w:kern w:val="0"/>
+          <w14:ligatures w14:val="none"/>
+        </w:rPr>
+      </w:pPr>
+      <w:r>
+        <w:rPr>
+          <w:rFonts w:ascii="Times New Roman" w:eastAsia="Times New Roman" w:hAnsi="Times New Roman" w:cs="Times New Roman"/>
+          <w:b/>
+          <w:bCs/>
+          <w:kern w:val="0"/>
+          <w14:ligatures w14:val="none"/>
+        </w:rPr>
+        <w:t>UR-3.3 (Could):</w:t>
+      </w:r>
+      <w:r>
+        <w:rPr>
+          <w:rFonts w:ascii="Times New Roman" w:eastAsia="Times New Roman" w:hAnsi="Times New Roman" w:cs="Times New Roman"/>
+          <w:b/>
+          <w:bCs/>
+          <w:kern w:val="0"/>
+          <w14:ligatures w14:val="none"/>
+        </w:rPr>
+        <w:t xml:space="preserve"> </w:t>
+      </w:r>
+      <w:r>
+        <w:rPr>
+          <w:rFonts w:ascii="Times New Roman" w:eastAsia="Times New Roman" w:hAnsi="Times New Roman" w:cs="Times New Roman"/>
+          <w:kern w:val="0"/>
+          <w14:ligatures w14:val="none"/>
+        </w:rPr>
+        <w:t>Implement automated monitoring and alerting tools to detect system issues proactively.</w:t>
       </w:r>
     </w:p>
     <w:p>
@@ -912,7 +1276,6 @@
           <w:szCs w:val="28"/>
           <w:u w:val="single"/>
         </w:rPr>
-        <w:lastRenderedPageBreak/>
         <w:t>System Requirements</w:t>
       </w:r>
     </w:p>
@@ -1030,7 +1393,15 @@
         <w:spacing w:before="0" w:beforeAutospacing="0" w:after="60" w:afterAutospacing="0"/>
       </w:pPr>
       <w:r>
-        <w:t>The system should maintain a running summary across updates</w:t>
+        <w:t xml:space="preserve">The system should maintain a running summary </w:t>
+      </w:r>
+      <w:proofErr w:type="gramStart"/>
+      <w:r>
+        <w:t>across</w:t>
+      </w:r>
+      <w:proofErr w:type="gramEnd"/>
+      <w:r>
+        <w:t xml:space="preserve"> updates</w:t>
       </w:r>
     </w:p>
     <w:p>
@@ -1066,6 +1437,7 @@
           <w:ilvl w:val="0"/>
           <w:numId w:val="16"/>
         </w:numPr>
+        <w:spacing w:before="0" w:beforeAutospacing="0" w:after="0" w:afterAutospacing="0"/>
       </w:pPr>
       <w:r>
         <w:t>The system should support input format</w:t>
@@ -1088,6 +1460,7 @@
     <w:p>
       <w:pPr>
         <w:spacing w:after="0" w:line="240" w:lineRule="auto"/>
+        <w:jc w:val="center"/>
         <w:rPr>
           <w:rFonts w:ascii="Times New Roman" w:hAnsi="Times New Roman" w:cs="Times New Roman"/>
         </w:rPr>
@@ -1098,8 +1471,8 @@
           <w:noProof/>
         </w:rPr>
         <w:drawing>
-          <wp:inline distT="0" distB="0" distL="0" distR="0" wp14:anchorId="35F4468D" wp14:editId="31EFC0EA">
-            <wp:extent cx="6400800" cy="5186045"/>
+          <wp:inline distT="0" distB="0" distL="0" distR="0" wp14:anchorId="35F4468D" wp14:editId="77D0665F">
+            <wp:extent cx="5429250" cy="4398879"/>
             <wp:effectExtent l="0" t="0" r="0" b="0"/>
             <wp:docPr id="779140010" name="Picture 1"/>
             <wp:cNvGraphicFramePr>
@@ -1121,7 +1494,7 @@
                   <pic:spPr>
                     <a:xfrm>
                       <a:off x="0" y="0"/>
-                      <a:ext cx="6400800" cy="5186045"/>
+                      <a:ext cx="5448630" cy="4414581"/>
                     </a:xfrm>
                     <a:prstGeom prst="rect">
                       <a:avLst/>
@@ -1144,14 +1517,6 @@
     </w:p>
     <w:p>
       <w:pPr>
-        <w:spacing w:after="0" w:line="240" w:lineRule="auto"/>
-        <w:rPr>
-          <w:rFonts w:ascii="Times New Roman" w:hAnsi="Times New Roman" w:cs="Times New Roman"/>
-        </w:rPr>
-      </w:pPr>
-    </w:p>
-    <w:p>
-      <w:pPr>
         <w:spacing w:after="120" w:line="240" w:lineRule="auto"/>
         <w:rPr>
           <w:rFonts w:ascii="Times New Roman" w:hAnsi="Times New Roman" w:cs="Times New Roman"/>
@@ -1165,7 +1530,6 @@
           <w:b/>
           <w:bCs/>
         </w:rPr>
-        <w:lastRenderedPageBreak/>
         <w:t>Non-Functional Requirements</w:t>
       </w:r>
       <w:r>
@@ -1200,8 +1564,13 @@
         <w:spacing w:before="0" w:beforeAutospacing="0" w:after="60" w:afterAutospacing="0"/>
       </w:pPr>
       <w:r>
-        <w:t>The system should handle at least 50 concurrent users</w:t>
-      </w:r>
+        <w:t xml:space="preserve">The system should handle at least 50 </w:t>
+      </w:r>
+      <w:proofErr w:type="gramStart"/>
+      <w:r>
+        <w:t>concurrent users</w:t>
+      </w:r>
+      <w:proofErr w:type="gramEnd"/>
     </w:p>
     <w:p>
       <w:pPr>
@@ -1287,6 +1656,7 @@
     <w:p>
       <w:pPr>
         <w:spacing w:after="0" w:line="240" w:lineRule="auto"/>
+        <w:jc w:val="center"/>
         <w:rPr>
           <w:rFonts w:ascii="Times New Roman" w:hAnsi="Times New Roman" w:cs="Times New Roman"/>
         </w:rPr>
@@ -1297,8 +1667,8 @@
           <w:noProof/>
         </w:rPr>
         <w:drawing>
-          <wp:inline distT="0" distB="0" distL="0" distR="0" wp14:anchorId="78B47220" wp14:editId="79C5C374">
-            <wp:extent cx="6400800" cy="4285615"/>
+          <wp:inline distT="0" distB="0" distL="0" distR="0" wp14:anchorId="78B47220" wp14:editId="6DCF9A27">
+            <wp:extent cx="5675269" cy="3799840"/>
             <wp:effectExtent l="0" t="0" r="0" b="0"/>
             <wp:docPr id="1028072622" name="Picture 1" descr="A screenshot of a computer screen&#10;&#10;AI-generated content may be incorrect."/>
             <wp:cNvGraphicFramePr>
@@ -1320,7 +1690,7 @@
                   <pic:spPr>
                     <a:xfrm>
                       <a:off x="0" y="0"/>
-                      <a:ext cx="6400800" cy="4285615"/>
+                      <a:ext cx="5678422" cy="3801951"/>
                     </a:xfrm>
                     <a:prstGeom prst="rect">
                       <a:avLst/>
@@ -2444,6 +2814,155 @@
     </w:lvl>
   </w:abstractNum>
   <w:abstractNum w:abstractNumId="8" w15:restartNumberingAfterBreak="0">
+    <w:nsid w:val="59E03CB1"/>
+    <w:multiLevelType w:val="multilevel"/>
+    <w:tmpl w:val="D9CE4B9E"/>
+    <w:lvl w:ilvl="0">
+      <w:start w:val="1"/>
+      <w:numFmt w:val="bullet"/>
+      <w:lvlText w:val="o"/>
+      <w:lvlJc w:val="left"/>
+      <w:pPr>
+        <w:tabs>
+          <w:tab w:val="num" w:pos="1080"/>
+        </w:tabs>
+        <w:ind w:left="1080" w:hanging="360"/>
+      </w:pPr>
+      <w:rPr>
+        <w:rFonts w:ascii="Courier New" w:hAnsi="Courier New" w:cs="Courier New" w:hint="default"/>
+        <w:sz w:val="20"/>
+      </w:rPr>
+    </w:lvl>
+    <w:lvl w:ilvl="1">
+      <w:start w:val="1"/>
+      <w:numFmt w:val="bullet"/>
+      <w:lvlText w:val="o"/>
+      <w:lvlJc w:val="left"/>
+      <w:pPr>
+        <w:tabs>
+          <w:tab w:val="num" w:pos="1800"/>
+        </w:tabs>
+        <w:ind w:left="1800" w:hanging="360"/>
+      </w:pPr>
+      <w:rPr>
+        <w:rFonts w:ascii="Courier New" w:hAnsi="Courier New" w:hint="default"/>
+        <w:sz w:val="20"/>
+      </w:rPr>
+    </w:lvl>
+    <w:lvl w:ilvl="2" w:tentative="1">
+      <w:start w:val="1"/>
+      <w:numFmt w:val="bullet"/>
+      <w:lvlText w:val=""/>
+      <w:lvlJc w:val="left"/>
+      <w:pPr>
+        <w:tabs>
+          <w:tab w:val="num" w:pos="2520"/>
+        </w:tabs>
+        <w:ind w:left="2520" w:hanging="360"/>
+      </w:pPr>
+      <w:rPr>
+        <w:rFonts w:ascii="Wingdings" w:hAnsi="Wingdings" w:hint="default"/>
+        <w:sz w:val="20"/>
+      </w:rPr>
+    </w:lvl>
+    <w:lvl w:ilvl="3" w:tentative="1">
+      <w:start w:val="1"/>
+      <w:numFmt w:val="bullet"/>
+      <w:lvlText w:val=""/>
+      <w:lvlJc w:val="left"/>
+      <w:pPr>
+        <w:tabs>
+          <w:tab w:val="num" w:pos="3240"/>
+        </w:tabs>
+        <w:ind w:left="3240" w:hanging="360"/>
+      </w:pPr>
+      <w:rPr>
+        <w:rFonts w:ascii="Wingdings" w:hAnsi="Wingdings" w:hint="default"/>
+        <w:sz w:val="20"/>
+      </w:rPr>
+    </w:lvl>
+    <w:lvl w:ilvl="4" w:tentative="1">
+      <w:start w:val="1"/>
+      <w:numFmt w:val="bullet"/>
+      <w:lvlText w:val=""/>
+      <w:lvlJc w:val="left"/>
+      <w:pPr>
+        <w:tabs>
+          <w:tab w:val="num" w:pos="3960"/>
+        </w:tabs>
+        <w:ind w:left="3960" w:hanging="360"/>
+      </w:pPr>
+      <w:rPr>
+        <w:rFonts w:ascii="Wingdings" w:hAnsi="Wingdings" w:hint="default"/>
+        <w:sz w:val="20"/>
+      </w:rPr>
+    </w:lvl>
+    <w:lvl w:ilvl="5" w:tentative="1">
+      <w:start w:val="1"/>
+      <w:numFmt w:val="bullet"/>
+      <w:lvlText w:val=""/>
+      <w:lvlJc w:val="left"/>
+      <w:pPr>
+        <w:tabs>
+          <w:tab w:val="num" w:pos="4680"/>
+        </w:tabs>
+        <w:ind w:left="4680" w:hanging="360"/>
+      </w:pPr>
+      <w:rPr>
+        <w:rFonts w:ascii="Wingdings" w:hAnsi="Wingdings" w:hint="default"/>
+        <w:sz w:val="20"/>
+      </w:rPr>
+    </w:lvl>
+    <w:lvl w:ilvl="6" w:tentative="1">
+      <w:start w:val="1"/>
+      <w:numFmt w:val="bullet"/>
+      <w:lvlText w:val=""/>
+      <w:lvlJc w:val="left"/>
+      <w:pPr>
+        <w:tabs>
+          <w:tab w:val="num" w:pos="5400"/>
+        </w:tabs>
+        <w:ind w:left="5400" w:hanging="360"/>
+      </w:pPr>
+      <w:rPr>
+        <w:rFonts w:ascii="Wingdings" w:hAnsi="Wingdings" w:hint="default"/>
+        <w:sz w:val="20"/>
+      </w:rPr>
+    </w:lvl>
+    <w:lvl w:ilvl="7" w:tentative="1">
+      <w:start w:val="1"/>
+      <w:numFmt w:val="bullet"/>
+      <w:lvlText w:val=""/>
+      <w:lvlJc w:val="left"/>
+      <w:pPr>
+        <w:tabs>
+          <w:tab w:val="num" w:pos="6120"/>
+        </w:tabs>
+        <w:ind w:left="6120" w:hanging="360"/>
+      </w:pPr>
+      <w:rPr>
+        <w:rFonts w:ascii="Wingdings" w:hAnsi="Wingdings" w:hint="default"/>
+        <w:sz w:val="20"/>
+      </w:rPr>
+    </w:lvl>
+    <w:lvl w:ilvl="8" w:tentative="1">
+      <w:start w:val="1"/>
+      <w:numFmt w:val="bullet"/>
+      <w:lvlText w:val=""/>
+      <w:lvlJc w:val="left"/>
+      <w:pPr>
+        <w:tabs>
+          <w:tab w:val="num" w:pos="6840"/>
+        </w:tabs>
+        <w:ind w:left="6840" w:hanging="360"/>
+      </w:pPr>
+      <w:rPr>
+        <w:rFonts w:ascii="Wingdings" w:hAnsi="Wingdings" w:hint="default"/>
+        <w:sz w:val="20"/>
+      </w:rPr>
+    </w:lvl>
+  </w:abstractNum>
+  <w:abstractNum w:abstractNumId="9" w15:restartNumberingAfterBreak="0">
     <w:nsid w:val="5F2971E7"/>
     <w:multiLevelType w:val="multilevel"/>
     <w:tmpl w:val="5596F672"/>
@@ -2556,7 +3075,7 @@
       </w:pPr>
     </w:lvl>
   </w:abstractNum>
-  <w:abstractNum w:abstractNumId="9" w15:restartNumberingAfterBreak="0">
+  <w:abstractNum w:abstractNumId="10" w15:restartNumberingAfterBreak="0">
     <w:nsid w:val="637556FF"/>
     <w:multiLevelType w:val="multilevel"/>
     <w:tmpl w:val="5DC49882"/>
@@ -2669,7 +3188,7 @@
       </w:pPr>
     </w:lvl>
   </w:abstractNum>
-  <w:abstractNum w:abstractNumId="10" w15:restartNumberingAfterBreak="0">
+  <w:abstractNum w:abstractNumId="11" w15:restartNumberingAfterBreak="0">
     <w:nsid w:val="643B7C4D"/>
     <w:multiLevelType w:val="multilevel"/>
     <w:tmpl w:val="E522E90C"/>
@@ -2818,7 +3337,7 @@
       </w:rPr>
     </w:lvl>
   </w:abstractNum>
-  <w:abstractNum w:abstractNumId="11" w15:restartNumberingAfterBreak="0">
+  <w:abstractNum w:abstractNumId="12" w15:restartNumberingAfterBreak="0">
     <w:nsid w:val="69703015"/>
     <w:multiLevelType w:val="multilevel"/>
     <w:tmpl w:val="884A15D2"/>
@@ -2967,7 +3486,7 @@
       </w:rPr>
     </w:lvl>
   </w:abstractNum>
-  <w:abstractNum w:abstractNumId="12" w15:restartNumberingAfterBreak="0">
+  <w:abstractNum w:abstractNumId="13" w15:restartNumberingAfterBreak="0">
     <w:nsid w:val="6B9870E1"/>
     <w:multiLevelType w:val="multilevel"/>
     <w:tmpl w:val="84C86B54"/>
@@ -3084,7 +3603,7 @@
       </w:pPr>
     </w:lvl>
   </w:abstractNum>
-  <w:abstractNum w:abstractNumId="13" w15:restartNumberingAfterBreak="0">
+  <w:abstractNum w:abstractNumId="14" w15:restartNumberingAfterBreak="0">
     <w:nsid w:val="7B37331C"/>
     <w:multiLevelType w:val="multilevel"/>
     <w:tmpl w:val="EF264A7A"/>
@@ -3233,7 +3752,7 @@
       </w:rPr>
     </w:lvl>
   </w:abstractNum>
-  <w:abstractNum w:abstractNumId="14" w15:restartNumberingAfterBreak="0">
+  <w:abstractNum w:abstractNumId="15" w15:restartNumberingAfterBreak="0">
     <w:nsid w:val="7BC17747"/>
     <w:multiLevelType w:val="multilevel"/>
     <w:tmpl w:val="14F08210"/>
@@ -3346,7 +3865,7 @@
       </w:pPr>
     </w:lvl>
   </w:abstractNum>
-  <w:abstractNum w:abstractNumId="15" w15:restartNumberingAfterBreak="0">
+  <w:abstractNum w:abstractNumId="16" w15:restartNumberingAfterBreak="0">
     <w:nsid w:val="7E1714EF"/>
     <w:multiLevelType w:val="multilevel"/>
     <w:tmpl w:val="8BB05C3A"/>
@@ -3463,7 +3982,7 @@
     <w:abstractNumId w:val="6"/>
   </w:num>
   <w:num w:numId="2" w16cid:durableId="778259569">
-    <w:abstractNumId w:val="9"/>
+    <w:abstractNumId w:val="10"/>
   </w:num>
   <w:num w:numId="3" w16cid:durableId="1299997915">
     <w:abstractNumId w:val="1"/>
@@ -3472,31 +3991,31 @@
     <w:abstractNumId w:val="0"/>
   </w:num>
   <w:num w:numId="5" w16cid:durableId="1350063464">
-    <w:abstractNumId w:val="15"/>
+    <w:abstractNumId w:val="16"/>
   </w:num>
   <w:num w:numId="6" w16cid:durableId="2047101219">
     <w:abstractNumId w:val="2"/>
   </w:num>
   <w:num w:numId="7" w16cid:durableId="778454085">
-    <w:abstractNumId w:val="11"/>
+    <w:abstractNumId w:val="12"/>
   </w:num>
   <w:num w:numId="8" w16cid:durableId="1970431972">
-    <w:abstractNumId w:val="12"/>
+    <w:abstractNumId w:val="13"/>
   </w:num>
   <w:num w:numId="9" w16cid:durableId="2067995977">
-    <w:abstractNumId w:val="8"/>
+    <w:abstractNumId w:val="9"/>
   </w:num>
   <w:num w:numId="10" w16cid:durableId="616375768">
-    <w:abstractNumId w:val="14"/>
+    <w:abstractNumId w:val="15"/>
   </w:num>
   <w:num w:numId="11" w16cid:durableId="1761370723">
     <w:abstractNumId w:val="7"/>
   </w:num>
   <w:num w:numId="12" w16cid:durableId="1533113277">
-    <w:abstractNumId w:val="13"/>
+    <w:abstractNumId w:val="14"/>
   </w:num>
   <w:num w:numId="13" w16cid:durableId="2136409335">
-    <w:abstractNumId w:val="10"/>
+    <w:abstractNumId w:val="11"/>
   </w:num>
   <w:num w:numId="14" w16cid:durableId="1720396265">
     <w:abstractNumId w:val="5"/>
@@ -3506,6 +4025,9 @@
   </w:num>
   <w:num w:numId="16" w16cid:durableId="782462760">
     <w:abstractNumId w:val="4"/>
+  </w:num>
+  <w:num w:numId="17" w16cid:durableId="233246126">
+    <w:abstractNumId w:val="8"/>
   </w:num>
 </w:numbering>
 </file>
@@ -4113,7 +4635,6 @@
   <w:style w:type="character" w:default="1" w:styleId="DefaultParagraphFont">
     <w:name w:val="Default Paragraph Font"/>
     <w:uiPriority w:val="1"/>
-    <w:semiHidden/>
     <w:unhideWhenUsed/>
   </w:style>
   <w:style w:type="table" w:default="1" w:styleId="TableNormal">
@@ -4486,6 +5007,17 @@
     <w:uiPriority w:val="99"/>
     <w:rsid w:val="00F734D9"/>
   </w:style>
+  <w:style w:type="character" w:styleId="Strong">
+    <w:name w:val="Strong"/>
+    <w:basedOn w:val="DefaultParagraphFont"/>
+    <w:uiPriority w:val="22"/>
+    <w:qFormat/>
+    <w:rsid w:val="004D06E1"/>
+    <w:rPr>
+      <w:b/>
+      <w:bCs/>
+    </w:rPr>
+  </w:style>
 </w:styles>
 </file>
 

</xml_diff>